<commit_message>
latest backup from TBGPEA. Adds the pred_colony_compare script.
</commit_message>
<xml_diff>
--- a/cnn_seg_results_v4.docx
+++ b/cnn_seg_results_v4.docx
@@ -116,13 +116,7 @@
         <w:rPr>
           <w:b/>
         </w:rPr>
-        <w:t>Model</w:t>
-      </w:r>
-      <w:r>
-        <w:rPr>
-          <w:b/>
-        </w:rPr>
-        <w:t xml:space="preserve"> training</w:t>
+        <w:t>Model training</w:t>
       </w:r>
     </w:p>
     <w:p>
@@ -629,13 +623,7 @@
         <w:t xml:space="preserve"> 1. </w:t>
       </w:r>
       <w:r>
-        <w:t>Pixel-scale t</w:t>
-      </w:r>
-      <w:r>
-        <w:t>raining</w:t>
-      </w:r>
-      <w:r>
-        <w:t xml:space="preserve"> validation results</w:t>
+        <w:t>Pixel-scale training validation results</w:t>
       </w:r>
     </w:p>
     <w:tbl>
@@ -937,6 +925,14 @@
               </w:rPr>
               <w:t>0.9</w:t>
             </w:r>
+            <w:r>
+              <w:rPr>
+                <w:rFonts w:cstheme="minorHAnsi"/>
+                <w:color w:val="000000"/>
+                <w:sz w:val="20"/>
+              </w:rPr>
+              <w:t>0</w:t>
+            </w:r>
           </w:p>
         </w:tc>
         <w:tc>
@@ -1083,6 +1079,16 @@
               </w:rPr>
               <w:t>0.9</w:t>
             </w:r>
+            <w:r>
+              <w:rPr>
+                <w:rFonts w:cstheme="minorHAnsi"/>
+                <w:color w:val="000000"/>
+                <w:sz w:val="20"/>
+              </w:rPr>
+              <w:t>0</w:t>
+            </w:r>
+            <w:bookmarkStart w:id="2" w:name="_GoBack"/>
+            <w:bookmarkEnd w:id="2"/>
           </w:p>
         </w:tc>
       </w:tr>
@@ -1149,8 +1155,6 @@
                 <w:sz w:val="20"/>
               </w:rPr>
             </w:pPr>
-            <w:bookmarkStart w:id="2" w:name="_GoBack"/>
-            <w:bookmarkEnd w:id="2"/>
             <w:r>
               <w:rPr>
                 <w:rFonts w:cstheme="minorHAnsi"/>
@@ -1232,6 +1236,14 @@
                 <w:sz w:val="20"/>
               </w:rPr>
               <w:t>0.9</w:t>
+            </w:r>
+            <w:r>
+              <w:rPr>
+                <w:rFonts w:cstheme="minorHAnsi"/>
+                <w:color w:val="000000"/>
+                <w:sz w:val="20"/>
+              </w:rPr>
+              <w:t>0</w:t>
             </w:r>
           </w:p>
         </w:tc>

</xml_diff>